<commit_message>
Added Progress Reports from Wk. 3-6
</commit_message>
<xml_diff>
--- a/Documentation/SOFTDEV files/Concept Paper (Mallari).docx
+++ b/Documentation/SOFTDEV files/Concept Paper (Mallari).docx
@@ -1,6 +1,6 @@
 
 <file path=word/document.xml><?xml version="1.0" encoding="utf-8"?>
-<w:document xmlns:wpc="http://schemas.microsoft.com/office/word/2010/wordprocessingCanvas" xmlns:cx="http://schemas.microsoft.com/office/drawing/2014/chartex" xmlns:cx1="http://schemas.microsoft.com/office/drawing/2015/9/8/chartex" xmlns:mc="http://schemas.openxmlformats.org/markup-compatibility/2006" xmlns:o="urn:schemas-microsoft-com:office:office" xmlns:r="http://schemas.openxmlformats.org/officeDocument/2006/relationships" xmlns:m="http://schemas.openxmlformats.org/officeDocument/2006/math" xmlns:v="urn:schemas-microsoft-com:vml" xmlns:wp14="http://schemas.microsoft.com/office/word/2010/wordprocessingDrawing" xmlns:wp="http://schemas.openxmlformats.org/drawingml/2006/wordprocessingDrawing" xmlns:w10="urn:schemas-microsoft-com:office:word" xmlns:w="http://schemas.openxmlformats.org/wordprocessingml/2006/main" xmlns:w14="http://schemas.microsoft.com/office/word/2010/wordml" xmlns:w15="http://schemas.microsoft.com/office/word/2012/wordml" xmlns:w16se="http://schemas.microsoft.com/office/word/2015/wordml/symex" xmlns:wpg="http://schemas.microsoft.com/office/word/2010/wordprocessingGroup" xmlns:wpi="http://schemas.microsoft.com/office/word/2010/wordprocessingInk" xmlns:wne="http://schemas.microsoft.com/office/word/2006/wordml" xmlns:wps="http://schemas.microsoft.com/office/word/2010/wordprocessingShape" mc:Ignorable="w14 w15 w16se wp14">
+<w:document xmlns:wpc="http://schemas.microsoft.com/office/word/2010/wordprocessingCanvas" xmlns:cx="http://schemas.microsoft.com/office/drawing/2014/chartex" xmlns:cx1="http://schemas.microsoft.com/office/drawing/2015/9/8/chartex" xmlns:cx2="http://schemas.microsoft.com/office/drawing/2015/10/21/chartex" xmlns:cx3="http://schemas.microsoft.com/office/drawing/2016/5/9/chartex" xmlns:cx4="http://schemas.microsoft.com/office/drawing/2016/5/10/chartex" xmlns:cx5="http://schemas.microsoft.com/office/drawing/2016/5/11/chartex" xmlns:mc="http://schemas.openxmlformats.org/markup-compatibility/2006" xmlns:o="urn:schemas-microsoft-com:office:office" xmlns:r="http://schemas.openxmlformats.org/officeDocument/2006/relationships" xmlns:m="http://schemas.openxmlformats.org/officeDocument/2006/math" xmlns:v="urn:schemas-microsoft-com:vml" xmlns:wp14="http://schemas.microsoft.com/office/word/2010/wordprocessingDrawing" xmlns:wp="http://schemas.openxmlformats.org/drawingml/2006/wordprocessingDrawing" xmlns:w10="urn:schemas-microsoft-com:office:word" xmlns:w="http://schemas.openxmlformats.org/wordprocessingml/2006/main" xmlns:w14="http://schemas.microsoft.com/office/word/2010/wordml" xmlns:w15="http://schemas.microsoft.com/office/word/2012/wordml" xmlns:w16se="http://schemas.microsoft.com/office/word/2015/wordml/symex" xmlns:wpg="http://schemas.microsoft.com/office/word/2010/wordprocessingGroup" xmlns:wpi="http://schemas.microsoft.com/office/word/2010/wordprocessingInk" xmlns:wne="http://schemas.microsoft.com/office/word/2006/wordml" xmlns:wps="http://schemas.microsoft.com/office/word/2010/wordprocessingShape" mc:Ignorable="w14 w15 w16se wp14">
   <w:body>
     <w:p>
       <w:pPr>
@@ -21,14 +21,7 @@
           <w:rFonts w:ascii="Arial" w:hAnsi="Arial" w:cs="Arial"/>
           <w:sz w:val="24"/>
         </w:rPr>
-        <w:t xml:space="preserve"> Samantha Mallari | Faith Ballesteros | Eva Samilla</w:t>
-      </w:r>
-      <w:r>
-        <w:rPr>
-          <w:rFonts w:ascii="Arial" w:hAnsi="Arial" w:cs="Arial"/>
-          <w:sz w:val="24"/>
-        </w:rPr>
-        <w:t>no | Paulo Capuz | Jason Juarez</w:t>
+        <w:t xml:space="preserve"> Samantha Mallari | Faith Ballesteros | Eva Samillano | Paulo Capuz | Jason Juarez</w:t>
       </w:r>
     </w:p>
     <w:p>
@@ -122,87 +115,7 @@
           <w:color w:val="000000"/>
           <w:shd w:val="clear" w:color="auto" w:fill="FFFFFF"/>
         </w:rPr>
-        <w:t>Since NLP is a broad field of study, the team merely focused on the concept of text classification.</w:t>
-      </w:r>
-      <w:r>
-        <w:rPr>
-          <w:rFonts w:ascii="Arial" w:hAnsi="Arial" w:cs="Arial"/>
-          <w:color w:val="000000"/>
-          <w:shd w:val="clear" w:color="auto" w:fill="FFFFFF"/>
-        </w:rPr>
-        <w:t xml:space="preserve"> It is the classification of documents into a fixed number of predefined categories based on their content. The goal is to create a classification model that is able to assign the correct class to a new document. The document can be classified</w:t>
-      </w:r>
-      <w:r>
-        <w:rPr>
-          <w:rFonts w:ascii="Arial" w:hAnsi="Arial" w:cs="Arial"/>
-          <w:color w:val="000000"/>
-          <w:shd w:val="clear" w:color="auto" w:fill="FFFFFF"/>
-        </w:rPr>
-        <w:t xml:space="preserve"> as single label or multi-label</w:t>
-      </w:r>
-      <w:r>
-        <w:rPr>
-          <w:rFonts w:ascii="Arial" w:hAnsi="Arial" w:cs="Arial"/>
-          <w:color w:val="000000"/>
-          <w:shd w:val="clear" w:color="auto" w:fill="FFFFFF"/>
-        </w:rPr>
-        <w:t>.</w:t>
-      </w:r>
-      <w:r>
-        <w:rPr>
-          <w:rFonts w:ascii="Arial" w:hAnsi="Arial" w:cs="Arial"/>
-          <w:color w:val="000000"/>
-          <w:shd w:val="clear" w:color="auto" w:fill="FFFFFF"/>
-        </w:rPr>
-        <w:t xml:space="preserve"> For the text classification task, the team will implement a</w:t>
-      </w:r>
-      <w:r>
-        <w:rPr>
-          <w:rFonts w:ascii="Arial" w:hAnsi="Arial" w:cs="Arial"/>
-          <w:color w:val="000000"/>
-          <w:shd w:val="clear" w:color="auto" w:fill="FFFFFF"/>
-        </w:rPr>
-        <w:t xml:space="preserve"> Support Vector Machine (SVM)</w:t>
-      </w:r>
-      <w:r>
-        <w:rPr>
-          <w:rFonts w:ascii="Arial" w:hAnsi="Arial" w:cs="Arial"/>
-          <w:color w:val="000000"/>
-          <w:shd w:val="clear" w:color="auto" w:fill="FFFFFF"/>
-        </w:rPr>
-        <w:t xml:space="preserve"> which</w:t>
-      </w:r>
-      <w:r>
-        <w:rPr>
-          <w:rFonts w:ascii="Arial" w:hAnsi="Arial" w:cs="Arial"/>
-          <w:color w:val="000000"/>
-          <w:shd w:val="clear" w:color="auto" w:fill="FFFFFF"/>
-        </w:rPr>
-        <w:t xml:space="preserve"> is a supervised machine learning algorithm that can be employed for both classification and regression purposes. </w:t>
-      </w:r>
-      <w:r>
-        <w:rPr>
-          <w:rFonts w:ascii="Arial" w:hAnsi="Arial" w:cs="Arial"/>
-          <w:color w:val="000000"/>
-          <w:shd w:val="clear" w:color="auto" w:fill="FFFFFF"/>
-        </w:rPr>
-        <w:t>It is often</w:t>
-      </w:r>
-      <w:r>
-        <w:rPr>
-          <w:rFonts w:ascii="Arial" w:hAnsi="Arial" w:cs="Arial"/>
-          <w:color w:val="000000"/>
-          <w:shd w:val="clear" w:color="auto" w:fill="FFFFFF"/>
-        </w:rPr>
-        <w:t xml:space="preserve"> used in text classification. SVMs seeks to find a hyperplane that best divides a dataset into two classes. Support vectors are the data points nearest to the hyperplane. These elements are deemed critical in a dataset.</w:t>
-      </w:r>
-      <w:r>
-        <w:rPr>
-          <w:rFonts w:ascii="Arial" w:hAnsi="Arial" w:cs="Arial"/>
-          <w:color w:val="000000"/>
-          <w:shd w:val="clear" w:color="auto" w:fill="FFFFFF"/>
-        </w:rPr>
-        <w:t xml:space="preserve"> A hyperplane is a line that linearly separates and classifies a set of data. Whenever a data is added, the side of the hyperplane where it lands will determine the class that will be assigned to it. The margin, on the other hand, pertains to the distance between the hyperplane and the nearest data point from either set.</w:t>
+        <w:t>Since NLP is a broad field of study, the team merely focused on the concept of text classification. It is the classification of documents into a fixed number of predefined categories based on their content. The goal is to create a classification model that is able to assign the correct class to a new document. The document can be classified as single label or multi-label. For the text classification task, the team will implement a Support Vector Machine (SVM) which is a supervised machine learning algorithm that can be employed for both classification and regression purposes. It is often used in text classification. SVMs seeks to find a hyperplane that best divides a dataset into two classes. Support vectors are the data points nearest to the hyperplane. These elements are deemed critical in a dataset. A hyperplane is a line that linearly separates and classifies a set of data. Whenever a data is added, the side of the hyperplane where it lands will determine the class that will be assigned to it. The margin, on the other hand, pertains to the distance between the hyperplane and the nearest data point from either set.</w:t>
       </w:r>
     </w:p>
     <w:p>
@@ -373,7 +286,25 @@
         <w:rPr>
           <w:rFonts w:ascii="Arial" w:hAnsi="Arial" w:cs="Arial"/>
         </w:rPr>
-        <w:t xml:space="preserve">Since social media sites are vulnerable to cyberbullying attacks, some of them implemented techniques in order to address the issue of cyberbullying. </w:t>
+        <w:t xml:space="preserve">Since social media sites are vulnerable to cyberbullying attacks, some of them implemented techniques </w:t>
+      </w:r>
+      <w:r>
+        <w:rPr>
+          <w:rFonts w:ascii="Arial" w:hAnsi="Arial" w:cs="Arial"/>
+        </w:rPr>
+        <w:t xml:space="preserve">in order </w:t>
+      </w:r>
+      <w:r>
+        <w:rPr>
+          <w:rFonts w:ascii="Arial" w:hAnsi="Arial" w:cs="Arial"/>
+        </w:rPr>
+        <w:t>to</w:t>
+      </w:r>
+      <w:r>
+        <w:rPr>
+          <w:rFonts w:ascii="Arial" w:hAnsi="Arial" w:cs="Arial"/>
+        </w:rPr>
+        <w:t xml:space="preserve"> address the issue of cyberbullying. </w:t>
       </w:r>
       <w:r>
         <w:rPr>
@@ -428,13 +359,25 @@
         <w:rPr>
           <w:i w:val="0"/>
         </w:rPr>
-        <w:t>As</w:t>
+        <w:t xml:space="preserve">As social media become widespread it has also brought a societal problem that deserves utmost attention and must be addressed immediately – cyber bullying. It is a form of harassment that occurs via Internet which involves vicious forum posts, name calling in chat rooms, creating fake profiles, and mean email messages. As the number of social media users tremendously increases, it consequently intensifies the cyber bullying problem. Legal and ethical issues are now confronting the abuse of using the social media to bully other internet users. </w:t>
       </w:r>
       <w:r>
         <w:rPr>
           <w:i w:val="0"/>
         </w:rPr>
-        <w:t xml:space="preserve"> social media become widespread it has also brought a societal problem that deserves utmost attention and must be addressed immediately – cyber bullying. It is a form of harassment that occurs via Internet which involves vicious forum posts, name calling in chat rooms, creating fake profiles, and mean email messages. As the number of social media users tremendously increases, it consequently intensifies the cyber bullying problem. Legal and ethical issues are now confronting the abuse of using the social media to bully other internet users. This is why the development of automated systems is essential to help monitor activities occurring in the cyberspace. Successful detection of </w:t>
+        <w:t>Therefore</w:t>
+      </w:r>
+      <w:r>
+        <w:rPr>
+          <w:i w:val="0"/>
+        </w:rPr>
+        <w:t>,</w:t>
+      </w:r>
+      <w:r>
+        <w:rPr>
+          <w:i w:val="0"/>
+        </w:rPr>
+        <w:t xml:space="preserve"> the development of automated systems is essential to help monitor activities occurring in the cyberspace. Successful detection of </w:t>
       </w:r>
       <w:r>
         <w:rPr>
@@ -469,7 +412,31 @@
         <w:rPr>
           <w:i w:val="0"/>
         </w:rPr>
-        <w:t xml:space="preserve">As cyberbullying becomes rampant: authorities and researchers proposed and implemented different solutions to mitigate this problem. These methods involved manual review tasks of identifying offensive contents, integrating lexicon-based approach to filter offensive contents, communication model to track online predators, lexical features with machine learning classifiers to determine the victim and a bully in each instance of cyberbullying, profiling features to detect aggressive discussions and others. However, some of these methods were proven to be inefficient because they rely merely on the user to report cyberbullying incident before they take actions.  It is also not possible for the moderator to detect all cyberbullying occurrences in social networking sites. To address this limitations, the team decided to create a cyberbullying detection model that can generate up to 70-80% accuracy in detecting vicious online contents. </w:t>
+        <w:t xml:space="preserve">As cyberbullying becomes rampant: authorities and researchers proposed and implemented different solutions to mitigate this problem. These methods involved manual review tasks of identifying offensive contents, integrating lexicon-based approach to filter offensive contents, communication model to track online predators, lexical features with machine learning classifiers to determine the victim and a bully in each instance of cyberbullying, profiling features to detect aggressive discussions and others. However, some of these methods were proven to be inefficient because they rely merely on the user to report cyberbullying incident before they take actions.  It is also not possible for the moderator to detect all cyberbullying occurrences in social networking sites. To address </w:t>
+      </w:r>
+      <w:r>
+        <w:rPr>
+          <w:i w:val="0"/>
+        </w:rPr>
+        <w:t>this limitation</w:t>
+      </w:r>
+      <w:r>
+        <w:rPr>
+          <w:i w:val="0"/>
+        </w:rPr>
+        <w:t>, the team decided to create a cyberbullying detection model that can</w:t>
+      </w:r>
+      <w:r>
+        <w:rPr>
+          <w:i w:val="0"/>
+        </w:rPr>
+        <w:t xml:space="preserve"> be proven accurate </w:t>
+      </w:r>
+      <w:r>
+        <w:rPr>
+          <w:i w:val="0"/>
+        </w:rPr>
+        <w:t xml:space="preserve">in detecting vicious online contents. </w:t>
       </w:r>
       <w:r>
         <w:rPr>
@@ -540,7 +507,7 @@
           <w:szCs w:val="19"/>
           <w:shd w:val="clear" w:color="auto" w:fill="FFFFFF"/>
         </w:rPr>
-        <w:t>Cyberbullying</w:t>
+        <w:t xml:space="preserve">Cyberbullying has become a pervasive problem around the world and it is tremendously alarming. However, given the massive information on the Web, there is a need for intelligent systems to identify potential risks automatically. </w:t>
       </w:r>
       <w:r>
         <w:rPr>
@@ -549,7 +516,7 @@
           <w:szCs w:val="19"/>
           <w:shd w:val="clear" w:color="auto" w:fill="FFFFFF"/>
         </w:rPr>
-        <w:t xml:space="preserve"> has become a pervasive pro</w:t>
+        <w:t>Thus,</w:t>
       </w:r>
       <w:r>
         <w:rPr>
@@ -558,7 +525,7 @@
           <w:szCs w:val="19"/>
           <w:shd w:val="clear" w:color="auto" w:fill="FFFFFF"/>
         </w:rPr>
-        <w:t xml:space="preserve">blem around the world and it is </w:t>
+        <w:t xml:space="preserve"> this leads to the creation of </w:t>
       </w:r>
       <w:r>
         <w:rPr>
@@ -567,7 +534,7 @@
           <w:szCs w:val="19"/>
           <w:shd w:val="clear" w:color="auto" w:fill="FFFFFF"/>
         </w:rPr>
-        <w:t xml:space="preserve">tremendously alarming. However, given the massive information on the Web, there is a need for intelligent systems to identify potential risks automatically. </w:t>
+        <w:t xml:space="preserve">a cyberbullying detection model with the </w:t>
       </w:r>
       <w:r>
         <w:rPr>
@@ -576,47 +543,50 @@
           <w:szCs w:val="19"/>
           <w:shd w:val="clear" w:color="auto" w:fill="FFFFFF"/>
         </w:rPr>
-        <w:t xml:space="preserve">Thus this leads to the </w:t>
-      </w:r>
-      <w:r>
-        <w:rPr>
+        <w:t xml:space="preserve">Support Vector Machine (SVM) as a text classification tool. </w:t>
+      </w:r>
+      <w:r>
+        <w:rPr>
+          <w:rStyle w:val="apple-converted-space"/>
           <w:rFonts w:ascii="Arial" w:hAnsi="Arial" w:cs="Arial"/>
           <w:color w:val="000000"/>
           <w:szCs w:val="19"/>
           <w:shd w:val="clear" w:color="auto" w:fill="FFFFFF"/>
         </w:rPr>
-        <w:t xml:space="preserve">creation of a cyberbullying detection </w:t>
-      </w:r>
-      <w:r>
-        <w:rPr>
+        <w:t>The model</w:t>
+      </w:r>
+      <w:r>
+        <w:rPr>
+          <w:rStyle w:val="apple-converted-space"/>
           <w:rFonts w:ascii="Arial" w:hAnsi="Arial" w:cs="Arial"/>
           <w:color w:val="000000"/>
           <w:szCs w:val="19"/>
           <w:shd w:val="clear" w:color="auto" w:fill="FFFFFF"/>
         </w:rPr>
-        <w:t>system</w:t>
-      </w:r>
-      <w:r>
-        <w:rPr>
+        <w:t xml:space="preserve"> will be able to detect cyberbullying statements written in both </w:t>
+      </w:r>
+      <w:r>
+        <w:rPr>
+          <w:rStyle w:val="apple-converted-space"/>
           <w:rFonts w:ascii="Arial" w:hAnsi="Arial" w:cs="Arial"/>
           <w:color w:val="000000"/>
           <w:szCs w:val="19"/>
           <w:shd w:val="clear" w:color="auto" w:fill="FFFFFF"/>
         </w:rPr>
-        <w:t xml:space="preserve"> by deploying Support Vector Machine (SVM) as a text classification tool. </w:t>
-      </w:r>
-      <w:r>
-        <w:rPr>
-          <w:rStyle w:val="apple-converted-space"/>
-          <w:rFonts w:ascii="Arial" w:hAnsi="Arial" w:cs="Arial"/>
-          <w:color w:val="000000"/>
-          <w:szCs w:val="19"/>
-          <w:shd w:val="clear" w:color="auto" w:fill="FFFFFF"/>
-        </w:rPr>
-        <w:t>The system will be able to detect cyberbullying statements written in both English and Tagalog. The system aims to yield an accuracy of 70-80% in terms of detecting correct occurrences of cyberbullying. After the detection process, the system will procure a report which contains the user and violation details. Sanctions may vary depending on its use. To illustrate, in the school a student who will be caught doing the act of cyberbullying may be apprehended as per what is stated on the student’s handbook, etc.</w:t>
+        <w:t xml:space="preserve">English and Tagalog. </w:t>
       </w:r>
       <w:bookmarkStart w:id="0" w:name="_GoBack"/>
       <w:bookmarkEnd w:id="0"/>
+      <w:r>
+        <w:rPr>
+          <w:rStyle w:val="apple-converted-space"/>
+          <w:rFonts w:ascii="Arial" w:hAnsi="Arial" w:cs="Arial"/>
+          <w:color w:val="000000"/>
+          <w:szCs w:val="19"/>
+          <w:shd w:val="clear" w:color="auto" w:fill="FFFFFF"/>
+        </w:rPr>
+        <w:t>After the detection process, the system will procure a report which contains the user and violation details. Sanctions may vary depending on its use. To illustrate, in the school a student who will be caught doing the act of cyberbullying may be apprehended as per what is stated on the student’s handbook, etc.</w:t>
+      </w:r>
     </w:p>
     <w:p>
       <w:pPr>
@@ -659,43 +629,7 @@
           <w:sz w:val="22"/>
           <w:szCs w:val="19"/>
         </w:rPr>
-        <w:t xml:space="preserve">The main significance of this research project is aimed towards the field of Computer Science. The proponents of this study made certain that </w:t>
-      </w:r>
-      <w:r>
-        <w:rPr>
-          <w:rFonts w:ascii="Arial" w:hAnsi="Arial" w:cs="Arial"/>
-          <w:color w:val="000000"/>
-          <w:sz w:val="22"/>
-          <w:szCs w:val="19"/>
-        </w:rPr>
-        <w:t>some important</w:t>
-      </w:r>
-      <w:r>
-        <w:rPr>
-          <w:rFonts w:ascii="Arial" w:hAnsi="Arial" w:cs="Arial"/>
-          <w:color w:val="000000"/>
-          <w:sz w:val="22"/>
-          <w:szCs w:val="19"/>
-        </w:rPr>
-        <w:t xml:space="preserve"> concepts </w:t>
-      </w:r>
-      <w:r>
-        <w:rPr>
-          <w:rFonts w:ascii="Arial" w:hAnsi="Arial" w:cs="Arial"/>
-          <w:color w:val="000000"/>
-          <w:sz w:val="22"/>
-          <w:szCs w:val="19"/>
-        </w:rPr>
-        <w:t xml:space="preserve">such as text classification and machine learning </w:t>
-      </w:r>
-      <w:r>
-        <w:rPr>
-          <w:rFonts w:ascii="Arial" w:hAnsi="Arial" w:cs="Arial"/>
-          <w:color w:val="000000"/>
-          <w:sz w:val="22"/>
-          <w:szCs w:val="19"/>
-        </w:rPr>
-        <w:t>were included and utilized in their research. Doing so will not only contribute to the said body of knowledge, but more importantly, it may inspire their fellow CS students to appreciate Computer Science concepts more, knowing that they are indeed beneficial (with this study as the proof).</w:t>
+        <w:t>The main significance of this research project is aimed towards the field of Computer Science. The proponents of this study made certain that some important concepts such as text classification and machine learning were included and utilized in their research. Doing so will not only contribute to the said body of knowledge, but more importantly, it may inspire their fellow CS students to appreciate Computer Science concepts more, knowing that they are indeed beneficial (with this study as the proof).</w:t>
       </w:r>
     </w:p>
     <w:p>
@@ -719,35 +653,7 @@
           <w:sz w:val="22"/>
           <w:szCs w:val="19"/>
         </w:rPr>
-        <w:t xml:space="preserve">The findings of this study will redound to the benefit of researchers who want to explore the field of both Cyberbullying and Text Classification. </w:t>
-      </w:r>
-      <w:r>
-        <w:rPr>
-          <w:rFonts w:ascii="Arial" w:hAnsi="Arial" w:cs="Arial"/>
-          <w:color w:val="000000"/>
-          <w:sz w:val="22"/>
-          <w:szCs w:val="19"/>
-        </w:rPr>
-        <w:t>As a result</w:t>
-      </w:r>
-      <w:r>
-        <w:rPr>
-          <w:rFonts w:ascii="Arial" w:hAnsi="Arial" w:cs="Arial"/>
-          <w:color w:val="000000"/>
-          <w:sz w:val="22"/>
-          <w:szCs w:val="19"/>
-        </w:rPr>
-        <w:t>, the study can help researchers gain a better understanding on the processes of text classification and the incorporation of the model with Linear Support Vector Machine Algorithm. As for the researchers who want to explore the field of cyberbullying, this study can further enhance their knowledge on what cyberbullying is, the classification of cyberbullying and non-</w:t>
-      </w:r>
-      <w:r>
-        <w:rPr>
-          <w:rFonts w:ascii="Arial" w:hAnsi="Arial" w:cs="Arial"/>
-          <w:color w:val="000000"/>
-          <w:sz w:val="22"/>
-          <w:szCs w:val="19"/>
-        </w:rPr>
-        <w:lastRenderedPageBreak/>
-        <w:t>cyberbullying events, and the different categories of cyberbullying, based on sensitive issues in the Philippines.</w:t>
+        <w:t>The findings of this study will redound to the benefit of researchers who want to explore the field of both Cyberbullying and Text Classification. As a result, the study can help researchers gain a better understanding on the processes of text classification and the incorporation of the model with Linear Support Vector Machine Algorithm. As for the researchers who want to explore the field of cyberbullying, this study can further enhance their knowledge on what cyberbullying is, the classification of cyberbullying and non-cyberbullying events, and the different categories of cyberbullying, based on sensitive issues in the Philippines.</w:t>
       </w:r>
     </w:p>
     <w:p>
@@ -773,6 +679,7 @@
           <w:sz w:val="22"/>
           <w:szCs w:val="19"/>
         </w:rPr>
+        <w:lastRenderedPageBreak/>
         <w:t>For the Filipino social media users</w:t>
       </w:r>
       <w:r>
@@ -973,7 +880,7 @@
 </file>
 
 <file path=word/endnotes.xml><?xml version="1.0" encoding="utf-8"?>
-<w:endnotes xmlns:wpc="http://schemas.microsoft.com/office/word/2010/wordprocessingCanvas" xmlns:cx="http://schemas.microsoft.com/office/drawing/2014/chartex" xmlns:cx1="http://schemas.microsoft.com/office/drawing/2015/9/8/chartex" xmlns:mc="http://schemas.openxmlformats.org/markup-compatibility/2006" xmlns:o="urn:schemas-microsoft-com:office:office" xmlns:r="http://schemas.openxmlformats.org/officeDocument/2006/relationships" xmlns:m="http://schemas.openxmlformats.org/officeDocument/2006/math" xmlns:v="urn:schemas-microsoft-com:vml" xmlns:wp14="http://schemas.microsoft.com/office/word/2010/wordprocessingDrawing" xmlns:wp="http://schemas.openxmlformats.org/drawingml/2006/wordprocessingDrawing" xmlns:w10="urn:schemas-microsoft-com:office:word" xmlns:w="http://schemas.openxmlformats.org/wordprocessingml/2006/main" xmlns:w14="http://schemas.microsoft.com/office/word/2010/wordml" xmlns:w15="http://schemas.microsoft.com/office/word/2012/wordml" xmlns:w16se="http://schemas.microsoft.com/office/word/2015/wordml/symex" xmlns:wpg="http://schemas.microsoft.com/office/word/2010/wordprocessingGroup" xmlns:wpi="http://schemas.microsoft.com/office/word/2010/wordprocessingInk" xmlns:wne="http://schemas.microsoft.com/office/word/2006/wordml" xmlns:wps="http://schemas.microsoft.com/office/word/2010/wordprocessingShape" mc:Ignorable="w14 w15 w16se wp14">
+<w:endnotes xmlns:wpc="http://schemas.microsoft.com/office/word/2010/wordprocessingCanvas" xmlns:cx="http://schemas.microsoft.com/office/drawing/2014/chartex" xmlns:cx1="http://schemas.microsoft.com/office/drawing/2015/9/8/chartex" xmlns:cx2="http://schemas.microsoft.com/office/drawing/2015/10/21/chartex" xmlns:cx3="http://schemas.microsoft.com/office/drawing/2016/5/9/chartex" xmlns:cx4="http://schemas.microsoft.com/office/drawing/2016/5/10/chartex" xmlns:cx5="http://schemas.microsoft.com/office/drawing/2016/5/11/chartex" xmlns:mc="http://schemas.openxmlformats.org/markup-compatibility/2006" xmlns:o="urn:schemas-microsoft-com:office:office" xmlns:r="http://schemas.openxmlformats.org/officeDocument/2006/relationships" xmlns:m="http://schemas.openxmlformats.org/officeDocument/2006/math" xmlns:v="urn:schemas-microsoft-com:vml" xmlns:wp14="http://schemas.microsoft.com/office/word/2010/wordprocessingDrawing" xmlns:wp="http://schemas.openxmlformats.org/drawingml/2006/wordprocessingDrawing" xmlns:w10="urn:schemas-microsoft-com:office:word" xmlns:w="http://schemas.openxmlformats.org/wordprocessingml/2006/main" xmlns:w14="http://schemas.microsoft.com/office/word/2010/wordml" xmlns:w15="http://schemas.microsoft.com/office/word/2012/wordml" xmlns:w16se="http://schemas.microsoft.com/office/word/2015/wordml/symex" xmlns:wpg="http://schemas.microsoft.com/office/word/2010/wordprocessingGroup" xmlns:wpi="http://schemas.microsoft.com/office/word/2010/wordprocessingInk" xmlns:wne="http://schemas.microsoft.com/office/word/2006/wordml" xmlns:wps="http://schemas.microsoft.com/office/word/2010/wordprocessingShape" mc:Ignorable="w14 w15 w16se wp14">
   <w:endnote w:type="separator" w:id="-1">
     <w:p>
       <w:pPr>
@@ -998,7 +905,7 @@
 </file>
 
 <file path=word/footnotes.xml><?xml version="1.0" encoding="utf-8"?>
-<w:footnotes xmlns:wpc="http://schemas.microsoft.com/office/word/2010/wordprocessingCanvas" xmlns:cx="http://schemas.microsoft.com/office/drawing/2014/chartex" xmlns:cx1="http://schemas.microsoft.com/office/drawing/2015/9/8/chartex" xmlns:mc="http://schemas.openxmlformats.org/markup-compatibility/2006" xmlns:o="urn:schemas-microsoft-com:office:office" xmlns:r="http://schemas.openxmlformats.org/officeDocument/2006/relationships" xmlns:m="http://schemas.openxmlformats.org/officeDocument/2006/math" xmlns:v="urn:schemas-microsoft-com:vml" xmlns:wp14="http://schemas.microsoft.com/office/word/2010/wordprocessingDrawing" xmlns:wp="http://schemas.openxmlformats.org/drawingml/2006/wordprocessingDrawing" xmlns:w10="urn:schemas-microsoft-com:office:word" xmlns:w="http://schemas.openxmlformats.org/wordprocessingml/2006/main" xmlns:w14="http://schemas.microsoft.com/office/word/2010/wordml" xmlns:w15="http://schemas.microsoft.com/office/word/2012/wordml" xmlns:w16se="http://schemas.microsoft.com/office/word/2015/wordml/symex" xmlns:wpg="http://schemas.microsoft.com/office/word/2010/wordprocessingGroup" xmlns:wpi="http://schemas.microsoft.com/office/word/2010/wordprocessingInk" xmlns:wne="http://schemas.microsoft.com/office/word/2006/wordml" xmlns:wps="http://schemas.microsoft.com/office/word/2010/wordprocessingShape" mc:Ignorable="w14 w15 w16se wp14">
+<w:footnotes xmlns:wpc="http://schemas.microsoft.com/office/word/2010/wordprocessingCanvas" xmlns:cx="http://schemas.microsoft.com/office/drawing/2014/chartex" xmlns:cx1="http://schemas.microsoft.com/office/drawing/2015/9/8/chartex" xmlns:cx2="http://schemas.microsoft.com/office/drawing/2015/10/21/chartex" xmlns:cx3="http://schemas.microsoft.com/office/drawing/2016/5/9/chartex" xmlns:cx4="http://schemas.microsoft.com/office/drawing/2016/5/10/chartex" xmlns:cx5="http://schemas.microsoft.com/office/drawing/2016/5/11/chartex" xmlns:mc="http://schemas.openxmlformats.org/markup-compatibility/2006" xmlns:o="urn:schemas-microsoft-com:office:office" xmlns:r="http://schemas.openxmlformats.org/officeDocument/2006/relationships" xmlns:m="http://schemas.openxmlformats.org/officeDocument/2006/math" xmlns:v="urn:schemas-microsoft-com:vml" xmlns:wp14="http://schemas.microsoft.com/office/word/2010/wordprocessingDrawing" xmlns:wp="http://schemas.openxmlformats.org/drawingml/2006/wordprocessingDrawing" xmlns:w10="urn:schemas-microsoft-com:office:word" xmlns:w="http://schemas.openxmlformats.org/wordprocessingml/2006/main" xmlns:w14="http://schemas.microsoft.com/office/word/2010/wordml" xmlns:w15="http://schemas.microsoft.com/office/word/2012/wordml" xmlns:w16se="http://schemas.microsoft.com/office/word/2015/wordml/symex" xmlns:wpg="http://schemas.microsoft.com/office/word/2010/wordprocessingGroup" xmlns:wpi="http://schemas.microsoft.com/office/word/2010/wordprocessingInk" xmlns:wne="http://schemas.microsoft.com/office/word/2006/wordml" xmlns:wps="http://schemas.microsoft.com/office/word/2010/wordprocessingShape" mc:Ignorable="w14 w15 w16se wp14">
   <w:footnote w:type="separator" w:id="-1">
     <w:p>
       <w:pPr>
@@ -1023,7 +930,7 @@
 </file>
 
 <file path=word/numbering.xml><?xml version="1.0" encoding="utf-8"?>
-<w:numbering xmlns:wpc="http://schemas.microsoft.com/office/word/2010/wordprocessingCanvas" xmlns:cx="http://schemas.microsoft.com/office/drawing/2014/chartex" xmlns:cx1="http://schemas.microsoft.com/office/drawing/2015/9/8/chartex" xmlns:mc="http://schemas.openxmlformats.org/markup-compatibility/2006" xmlns:o="urn:schemas-microsoft-com:office:office" xmlns:r="http://schemas.openxmlformats.org/officeDocument/2006/relationships" xmlns:m="http://schemas.openxmlformats.org/officeDocument/2006/math" xmlns:v="urn:schemas-microsoft-com:vml" xmlns:wp14="http://schemas.microsoft.com/office/word/2010/wordprocessingDrawing" xmlns:wp="http://schemas.openxmlformats.org/drawingml/2006/wordprocessingDrawing" xmlns:w10="urn:schemas-microsoft-com:office:word" xmlns:w="http://schemas.openxmlformats.org/wordprocessingml/2006/main" xmlns:w14="http://schemas.microsoft.com/office/word/2010/wordml" xmlns:w15="http://schemas.microsoft.com/office/word/2012/wordml" xmlns:w16se="http://schemas.microsoft.com/office/word/2015/wordml/symex" xmlns:wpg="http://schemas.microsoft.com/office/word/2010/wordprocessingGroup" xmlns:wpi="http://schemas.microsoft.com/office/word/2010/wordprocessingInk" xmlns:wne="http://schemas.microsoft.com/office/word/2006/wordml" xmlns:wps="http://schemas.microsoft.com/office/word/2010/wordprocessingShape" mc:Ignorable="w14 w15 w16se wp14">
+<w:numbering xmlns:wpc="http://schemas.microsoft.com/office/word/2010/wordprocessingCanvas" xmlns:cx="http://schemas.microsoft.com/office/drawing/2014/chartex" xmlns:cx1="http://schemas.microsoft.com/office/drawing/2015/9/8/chartex" xmlns:cx2="http://schemas.microsoft.com/office/drawing/2015/10/21/chartex" xmlns:cx3="http://schemas.microsoft.com/office/drawing/2016/5/9/chartex" xmlns:cx4="http://schemas.microsoft.com/office/drawing/2016/5/10/chartex" xmlns:cx5="http://schemas.microsoft.com/office/drawing/2016/5/11/chartex" xmlns:mc="http://schemas.openxmlformats.org/markup-compatibility/2006" xmlns:o="urn:schemas-microsoft-com:office:office" xmlns:r="http://schemas.openxmlformats.org/officeDocument/2006/relationships" xmlns:m="http://schemas.openxmlformats.org/officeDocument/2006/math" xmlns:v="urn:schemas-microsoft-com:vml" xmlns:wp14="http://schemas.microsoft.com/office/word/2010/wordprocessingDrawing" xmlns:wp="http://schemas.openxmlformats.org/drawingml/2006/wordprocessingDrawing" xmlns:w10="urn:schemas-microsoft-com:office:word" xmlns:w="http://schemas.openxmlformats.org/wordprocessingml/2006/main" xmlns:w14="http://schemas.microsoft.com/office/word/2010/wordml" xmlns:w15="http://schemas.microsoft.com/office/word/2012/wordml" xmlns:w16se="http://schemas.microsoft.com/office/word/2015/wordml/symex" xmlns:wpg="http://schemas.microsoft.com/office/word/2010/wordprocessingGroup" xmlns:wpi="http://schemas.microsoft.com/office/word/2010/wordprocessingInk" xmlns:wne="http://schemas.microsoft.com/office/word/2006/wordml" xmlns:wps="http://schemas.microsoft.com/office/word/2010/wordprocessingShape" mc:Ignorable="w14 w15 w16se wp14">
   <w:abstractNum w:abstractNumId="0" w15:restartNumberingAfterBreak="0">
     <w:nsid w:val="02842B13"/>
     <w:multiLevelType w:val="hybridMultilevel"/>
@@ -1381,7 +1288,7 @@
       </w:pPr>
     </w:pPrDefault>
   </w:docDefaults>
-  <w:latentStyles w:defLockedState="0" w:defUIPriority="99" w:defSemiHidden="0" w:defUnhideWhenUsed="0" w:defQFormat="0" w:count="371">
+  <w:latentStyles w:defLockedState="0" w:defUIPriority="99" w:defSemiHidden="0" w:defUnhideWhenUsed="0" w:defQFormat="0" w:count="374">
     <w:lsdException w:name="Normal" w:uiPriority="0" w:qFormat="1"/>
     <w:lsdException w:name="heading 1" w:uiPriority="9" w:qFormat="1"/>
     <w:lsdException w:name="heading 2" w:semiHidden="1" w:uiPriority="9" w:unhideWhenUsed="1" w:qFormat="1"/>
@@ -1487,7 +1394,6 @@
     <w:lsdException w:name="HTML Sample" w:semiHidden="1" w:unhideWhenUsed="1"/>
     <w:lsdException w:name="HTML Typewriter" w:semiHidden="1" w:unhideWhenUsed="1"/>
     <w:lsdException w:name="HTML Variable" w:semiHidden="1" w:unhideWhenUsed="1"/>
-    <w:lsdException w:name="Normal Table" w:semiHidden="1" w:unhideWhenUsed="1"/>
     <w:lsdException w:name="annotation subject" w:semiHidden="1" w:unhideWhenUsed="1"/>
     <w:lsdException w:name="No List" w:semiHidden="1" w:unhideWhenUsed="1"/>
     <w:lsdException w:name="Outline List 1" w:semiHidden="1" w:unhideWhenUsed="1"/>
@@ -1532,7 +1438,6 @@
     <w:lsdException w:name="Table Professional" w:semiHidden="1" w:unhideWhenUsed="1"/>
     <w:lsdException w:name="Table Subtle 1" w:semiHidden="1" w:unhideWhenUsed="1"/>
     <w:lsdException w:name="Table Subtle 2" w:semiHidden="1" w:unhideWhenUsed="1"/>
-    <w:lsdException w:name="Table Web 1" w:semiHidden="1" w:unhideWhenUsed="1"/>
     <w:lsdException w:name="Table Web 2" w:semiHidden="1" w:unhideWhenUsed="1"/>
     <w:lsdException w:name="Table Web 3" w:semiHidden="1" w:unhideWhenUsed="1"/>
     <w:lsdException w:name="Balloon Text" w:semiHidden="1" w:unhideWhenUsed="1"/>
@@ -1753,6 +1658,9 @@
     <w:lsdException w:name="List Table 5 Dark Accent 6" w:uiPriority="50"/>
     <w:lsdException w:name="List Table 6 Colorful Accent 6" w:uiPriority="51"/>
     <w:lsdException w:name="List Table 7 Colorful Accent 6" w:uiPriority="52"/>
+    <w:lsdException w:name="Mention" w:semiHidden="1" w:unhideWhenUsed="1"/>
+    <w:lsdException w:name="Smart Hyperlink" w:semiHidden="1" w:unhideWhenUsed="1"/>
+    <w:lsdException w:name="Hashtag" w:semiHidden="1" w:unhideWhenUsed="1"/>
   </w:latentStyles>
   <w:style w:type="paragraph" w:default="1" w:styleId="Normal">
     <w:name w:val="Normal"/>

</xml_diff>